<commit_message>
update format sblm maju
</commit_message>
<xml_diff>
--- a/12. Bab V - Uji Coba.docx
+++ b/12. Bab V - Uji Coba.docx
@@ -6468,6 +6468,7 @@
         <w:t xml:space="preserve"> </w:t>
       </w:r>
       <w:proofErr w:type="spellStart"/>
+      <w:proofErr w:type="gramStart"/>
       <w:r>
         <w:rPr>
           <w:lang w:val="en-US"/>
@@ -6487,6 +6488,7 @@
         </w:rPr>
         <w:t>.</w:t>
       </w:r>
+      <w:proofErr w:type="gramEnd"/>
       <w:r>
         <w:rPr>
           <w:lang w:val="en-US"/>
@@ -19261,19 +19263,7 @@
         <w:rPr>
           <w:lang w:val="en-US"/>
         </w:rPr>
-        <w:t xml:space="preserve"> </w:t>
-      </w:r>
-      <w:r>
-        <w:rPr>
-          <w:lang w:val="en-US"/>
-        </w:rPr>
-        <w:t>Sequence-to-Set</w:t>
-      </w:r>
-      <w:r>
-        <w:rPr>
-          <w:lang w:val="en-US"/>
-        </w:rPr>
-        <w:t xml:space="preserve"> </w:t>
+        <w:t xml:space="preserve"> Sequence-to-Set </w:t>
       </w:r>
       <w:proofErr w:type="spellStart"/>
       <w:r>
@@ -19321,19 +19311,7 @@
         <w:rPr>
           <w:lang w:val="en-US"/>
         </w:rPr>
-        <w:t xml:space="preserve"> </w:t>
-      </w:r>
-      <w:r>
-        <w:rPr>
-          <w:lang w:val="en-US"/>
-        </w:rPr>
-        <w:t>Locate and Label</w:t>
-      </w:r>
-      <w:r>
-        <w:rPr>
-          <w:lang w:val="en-US"/>
-        </w:rPr>
-        <w:t xml:space="preserve"> </w:t>
+        <w:t xml:space="preserve"> Locate and Label </w:t>
       </w:r>
       <w:proofErr w:type="spellStart"/>
       <w:r>
@@ -19445,13 +19423,7 @@
         <w:rPr>
           <w:lang w:val="en-US"/>
         </w:rPr>
-        <w:t xml:space="preserve"> </w:t>
-      </w:r>
-      <w:r>
-        <w:rPr>
-          <w:lang w:val="en-US"/>
-        </w:rPr>
-        <w:t xml:space="preserve">Sequence-to-Set </w:t>
+        <w:t xml:space="preserve"> Sequence-to-Set </w:t>
       </w:r>
       <w:proofErr w:type="spellStart"/>
       <w:r>
@@ -19465,19 +19437,7 @@
         <w:rPr>
           <w:lang w:val="en-US"/>
         </w:rPr>
-        <w:t xml:space="preserve"> </w:t>
-      </w:r>
-      <w:r>
-        <w:rPr>
-          <w:lang w:val="en-US"/>
-        </w:rPr>
-        <w:t>78,66</w:t>
-      </w:r>
-      <w:r>
-        <w:rPr>
-          <w:lang w:val="en-US"/>
-        </w:rPr>
-        <w:t>%.</w:t>
+        <w:t xml:space="preserve"> 78,66%.</w:t>
       </w:r>
       <w:r>
         <w:rPr>
@@ -19497,13 +19457,7 @@
         <w:rPr>
           <w:lang w:val="en-US"/>
         </w:rPr>
-        <w:t xml:space="preserve"> </w:t>
-      </w:r>
-      <w:r>
-        <w:rPr>
-          <w:lang w:val="en-US"/>
-        </w:rPr>
-        <w:t xml:space="preserve">Sequence-to-Set </w:t>
+        <w:t xml:space="preserve"> Sequence-to-Set </w:t>
       </w:r>
       <w:proofErr w:type="spellStart"/>
       <w:r>
@@ -19601,19 +19555,7 @@
         <w:rPr>
           <w:lang w:val="en-US"/>
         </w:rPr>
-        <w:t xml:space="preserve"> </w:t>
-      </w:r>
-      <w:r>
-        <w:rPr>
-          <w:lang w:val="en-US"/>
-        </w:rPr>
-        <w:t>Locate and Label</w:t>
-      </w:r>
-      <w:r>
-        <w:rPr>
-          <w:lang w:val="en-US"/>
-        </w:rPr>
-        <w:t>.</w:t>
+        <w:t xml:space="preserve"> Locate and Label.</w:t>
       </w:r>
     </w:p>
     <w:p>
@@ -20376,13 +20318,7 @@
               <w:rPr>
                 <w:lang w:val="en-US"/>
               </w:rPr>
-              <w:t>Sequence-to-Set</w:t>
-            </w:r>
-            <w:r>
-              <w:rPr>
-                <w:lang w:val="en-US"/>
-              </w:rPr>
-              <w:t xml:space="preserve"> (2021)</w:t>
+              <w:t>Sequence-to-Set (2021)</w:t>
             </w:r>
           </w:p>
         </w:tc>
@@ -20464,13 +20400,7 @@
               <w:rPr>
                 <w:lang w:val="en-US"/>
               </w:rPr>
-              <w:t>Locate and Label</w:t>
-            </w:r>
-            <w:r>
-              <w:rPr>
-                <w:lang w:val="en-US"/>
-              </w:rPr>
-              <w:t xml:space="preserve"> (2021)</w:t>
+              <w:t>Locate and Label (2021)</w:t>
             </w:r>
           </w:p>
         </w:tc>
@@ -20827,19 +20757,7 @@
         <w:rPr>
           <w:lang w:val="en-US"/>
         </w:rPr>
-        <w:t xml:space="preserve"> </w:t>
-      </w:r>
-      <w:r>
-        <w:rPr>
-          <w:lang w:val="en-US"/>
-        </w:rPr>
-        <w:t>Sequence-to-Set</w:t>
-      </w:r>
-      <w:r>
-        <w:rPr>
-          <w:lang w:val="en-US"/>
-        </w:rPr>
-        <w:t xml:space="preserve"> </w:t>
+        <w:t xml:space="preserve"> Sequence-to-Set </w:t>
       </w:r>
       <w:proofErr w:type="spellStart"/>
       <w:r>
@@ -20985,19 +20903,7 @@
         <w:rPr>
           <w:lang w:val="en-US"/>
         </w:rPr>
-        <w:t>GeForce Nvidia</w:t>
-      </w:r>
-      <w:r>
-        <w:rPr>
-          <w:lang w:val="en-US"/>
-        </w:rPr>
-        <w:t xml:space="preserve"> </w:t>
-      </w:r>
-      <w:r>
-        <w:rPr>
-          <w:lang w:val="en-US"/>
-        </w:rPr>
-        <w:t>RTX 3070 8GB</w:t>
+        <w:t>GeForce Nvidia RTX 3070 8GB</w:t>
       </w:r>
       <w:r>
         <w:rPr>
@@ -21974,19 +21880,7 @@
         <w:rPr>
           <w:lang w:val="en-US"/>
         </w:rPr>
-        <w:t xml:space="preserve"> </w:t>
-      </w:r>
-      <w:r>
-        <w:rPr>
-          <w:lang w:val="en-US"/>
-        </w:rPr>
-        <w:t>Transformers</w:t>
-      </w:r>
-      <w:r>
-        <w:rPr>
-          <w:lang w:val="en-US"/>
-        </w:rPr>
-        <w:t xml:space="preserve"> </w:t>
+        <w:t xml:space="preserve"> Transformers </w:t>
       </w:r>
       <w:proofErr w:type="spellStart"/>
       <w:r>
@@ -22890,7 +22784,7 @@
       <w:footerReference w:type="first" r:id="rId17"/>
       <w:pgSz w:w="11907" w:h="16840" w:code="9"/>
       <w:pgMar w:top="2268" w:right="1701" w:bottom="1701" w:left="2268" w:header="1418" w:footer="851" w:gutter="0"/>
-      <w:pgNumType w:start="91"/>
+      <w:pgNumType w:start="100"/>
       <w:cols w:space="720"/>
       <w:titlePg/>
       <w:docGrid w:linePitch="360"/>
@@ -26131,6 +26025,7 @@
   <w:style w:type="character" w:default="1" w:styleId="DefaultParagraphFont">
     <w:name w:val="Default Paragraph Font"/>
     <w:uiPriority w:val="1"/>
+    <w:semiHidden/>
     <w:unhideWhenUsed/>
   </w:style>
   <w:style w:type="table" w:default="1" w:styleId="TableNormal">

</xml_diff>